<commit_message>
Added logo. Changed API key to a valid one.
</commit_message>
<xml_diff>
--- a/docs/Project description 2018.05.17.docx
+++ b/docs/Project description 2018.05.17.docx
@@ -5,10 +5,42 @@
     <w:p>
       <w:pPr>
         <w:pStyle w:val="1"/>
-        <w:jc w:val="both"/>
+        <w:jc w:val="center"/>
       </w:pPr>
       <w:bookmarkStart w:id="0" w:name="_gjdgxs"/>
       <w:bookmarkEnd w:id="0"/>
+      <w:r>
+        <w:pict>
+          <v:shapetype id="_x0000_t75" coordsize="21600,21600" o:spt="75" o:preferrelative="t" path="m@4@5l@4@11@9@11@9@5xe" filled="f" stroked="f">
+            <v:stroke joinstyle="miter"/>
+            <v:formulas>
+              <v:f eqn="if lineDrawn pixelLineWidth 0"/>
+              <v:f eqn="sum @0 1 0"/>
+              <v:f eqn="sum 0 0 @1"/>
+              <v:f eqn="prod @2 1 2"/>
+              <v:f eqn="prod @3 21600 pixelWidth"/>
+              <v:f eqn="prod @3 21600 pixelHeight"/>
+              <v:f eqn="sum @0 0 1"/>
+              <v:f eqn="prod @6 1 2"/>
+              <v:f eqn="prod @7 21600 pixelWidth"/>
+              <v:f eqn="sum @8 21600 0"/>
+              <v:f eqn="prod @7 21600 pixelHeight"/>
+              <v:f eqn="sum @10 21600 0"/>
+            </v:formulas>
+            <v:path o:extrusionok="f" gradientshapeok="t" o:connecttype="rect"/>
+            <o:lock v:ext="edit" aspectratio="t"/>
+          </v:shapetype>
+          <v:shape id="_x0000_i1025" type="#_x0000_t75" style="width:181.5pt;height:173.25pt">
+            <v:imagedata r:id="rId5" o:title="logo_big"/>
+          </v:shape>
+        </w:pict>
+      </w:r>
+    </w:p>
+    <w:p>
+      <w:pPr>
+        <w:pStyle w:val="1"/>
+        <w:jc w:val="both"/>
+      </w:pPr>
       <w:r>
         <w:t xml:space="preserve">OLYMPIA: </w:t>
       </w:r>
@@ -183,10 +215,12 @@
       <w:pPr>
         <w:jc w:val="both"/>
       </w:pPr>
+      <w:bookmarkStart w:id="1" w:name="_GoBack"/>
+      <w:bookmarkEnd w:id="1"/>
       <w:r>
         <w:t xml:space="preserve">Oxford </w:t>
       </w:r>
-      <w:hyperlink r:id="rId5" w:history="1">
+      <w:hyperlink r:id="rId6" w:history="1">
         <w:r>
           <w:rPr>
             <w:rStyle w:val="a3"/>
@@ -194,8 +228,6 @@
           <w:t>https://developer.oxforddictionaries.com/documentation</w:t>
         </w:r>
       </w:hyperlink>
-      <w:bookmarkStart w:id="1" w:name="_GoBack"/>
-      <w:bookmarkEnd w:id="1"/>
     </w:p>
     <w:p>
       <w:pPr>
@@ -362,6 +394,7 @@
         <w:rPr>
           <w:b/>
         </w:rPr>
+        <w:lastRenderedPageBreak/>
         <w:t>Dictionary of words</w:t>
       </w:r>
       <w:r>
@@ -442,7 +475,6 @@
         <w:rPr>
           <w:b/>
         </w:rPr>
-        <w:lastRenderedPageBreak/>
         <w:t>DB support</w:t>
       </w:r>
       <w:r>
@@ -508,6 +540,9 @@
       </w:r>
       <w:r>
         <w:t xml:space="preserve"> Given a definition the user must write word correctly to get highest score.</w:t>
+      </w:r>
+      <w:r>
+        <w:t xml:space="preserve"> Possible self-check functionality: a) user is given a definition, must type a word correctly; b) user is given a word and has to think of definition; upon tapping the definition reveals; c) user is given a definition and 4 similar words (distinct by a minimum number of letters) and has to pick the right one.</w:t>
       </w:r>
     </w:p>
     <w:p>

</xml_diff>

<commit_message>
Updated the app icon and colors
</commit_message>
<xml_diff>
--- a/docs/Project description 2018.05.17.docx
+++ b/docs/Project description 2018.05.17.docx
@@ -215,8 +215,6 @@
       <w:pPr>
         <w:jc w:val="both"/>
       </w:pPr>
-      <w:bookmarkStart w:id="1" w:name="_GoBack"/>
-      <w:bookmarkEnd w:id="1"/>
       <w:r>
         <w:t xml:space="preserve">Oxford </w:t>
       </w:r>
@@ -239,6 +237,9 @@
       <w:r>
         <w:t xml:space="preserve"> (functionality)</w:t>
       </w:r>
+      <w:r>
+        <w:t>:</w:t>
+      </w:r>
     </w:p>
     <w:p>
       <w:r>
@@ -628,6 +629,41 @@
       <w:r>
         <w:t xml:space="preserve"> – page with various parameters like number of words per day, score in quizzes etc.</w:t>
       </w:r>
+    </w:p>
+    <w:p>
+      <w:pPr>
+        <w:pStyle w:val="1"/>
+      </w:pPr>
+      <w:r>
+        <w:t>Scope:</w:t>
+      </w:r>
+    </w:p>
+    <w:p>
+      <w:r>
+        <w:t>Basic app is developed for Android only. It uses the phone storage to save the dictionary. Extended project may require a connection to a web-service which will link the app with the user database</w:t>
+      </w:r>
+      <w:r>
+        <w:t xml:space="preserve"> on a server</w:t>
+      </w:r>
+      <w:r>
+        <w:t xml:space="preserve">. That will allow </w:t>
+      </w:r>
+      <w:proofErr w:type="gramStart"/>
+      <w:r>
+        <w:t>to manipulate</w:t>
+      </w:r>
+      <w:proofErr w:type="gramEnd"/>
+      <w:r>
+        <w:t xml:space="preserve"> API keys for every user</w:t>
+      </w:r>
+      <w:r>
+        <w:t xml:space="preserve"> if they purchase any services</w:t>
+      </w:r>
+      <w:r>
+        <w:t>.</w:t>
+      </w:r>
+      <w:bookmarkStart w:id="1" w:name="_GoBack"/>
+      <w:bookmarkEnd w:id="1"/>
     </w:p>
     <w:sectPr>
       <w:pgSz w:w="11906" w:h="16838"/>

</xml_diff>